<commit_message>
Resumen Simposio SINCA VI
</commit_message>
<xml_diff>
--- a/Congresos/SINCA VI/Resumen_Simposio.docx
+++ b/Congresos/SINCA VI/Resumen_Simposio.docx
@@ -233,6 +233,69 @@
           <w:lang w:eastAsia="es-MX"/>
         </w:rPr>
       </w:pPr>
+      <w:r>
+        <w:rPr>
+          <w:rFonts w:ascii="Arial" w:eastAsia="Times New Roman" w:hAnsi="Arial" w:cs="Arial"/>
+          <w:color w:val="000000"/>
+          <w:shd w:val="clear" w:color="auto" w:fill="FFFFFF"/>
+          <w:lang w:eastAsia="es-MX"/>
+        </w:rPr>
+        <w:t>Laboratorio 25 de Comportamiento Adaptable</w:t>
+      </w:r>
+    </w:p>
+    <w:p>
+      <w:pPr>
+        <w:spacing w:after="0" w:line="240" w:lineRule="auto"/>
+        <w:jc w:val="center"/>
+        <w:rPr>
+          <w:rFonts w:ascii="Arial" w:eastAsia="Times New Roman" w:hAnsi="Arial" w:cs="Arial"/>
+          <w:color w:val="000000"/>
+          <w:shd w:val="clear" w:color="auto" w:fill="FFFFFF"/>
+          <w:lang w:eastAsia="es-MX"/>
+        </w:rPr>
+      </w:pPr>
+      <w:r>
+        <w:rPr>
+          <w:rFonts w:ascii="Arial" w:eastAsia="Times New Roman" w:hAnsi="Arial" w:cs="Arial"/>
+          <w:color w:val="000000"/>
+          <w:shd w:val="clear" w:color="auto" w:fill="FFFFFF"/>
+          <w:lang w:eastAsia="es-MX"/>
+        </w:rPr>
+        <w:t>(https://</w:t>
+      </w:r>
+      <w:r>
+        <w:t xml:space="preserve"> </w:t>
+      </w:r>
+      <w:r>
+        <w:rPr>
+          <w:rFonts w:ascii="Arial" w:eastAsia="Times New Roman" w:hAnsi="Arial" w:cs="Arial"/>
+          <w:color w:val="000000"/>
+          <w:shd w:val="clear" w:color="auto" w:fill="FFFFFF"/>
+          <w:lang w:eastAsia="es-MX"/>
+        </w:rPr>
+        <w:t>bouzaslab25.github.io</w:t>
+      </w:r>
+      <w:r>
+        <w:rPr>
+          <w:rFonts w:ascii="Arial" w:eastAsia="Times New Roman" w:hAnsi="Arial" w:cs="Arial"/>
+          <w:color w:val="000000"/>
+          <w:shd w:val="clear" w:color="auto" w:fill="FFFFFF"/>
+          <w:lang w:eastAsia="es-MX"/>
+        </w:rPr>
+        <w:t>)</w:t>
+      </w:r>
+    </w:p>
+    <w:p>
+      <w:pPr>
+        <w:spacing w:after="0" w:line="240" w:lineRule="auto"/>
+        <w:jc w:val="center"/>
+        <w:rPr>
+          <w:rFonts w:ascii="Arial" w:eastAsia="Times New Roman" w:hAnsi="Arial" w:cs="Arial"/>
+          <w:color w:val="000000"/>
+          <w:shd w:val="clear" w:color="auto" w:fill="FFFFFF"/>
+          <w:lang w:eastAsia="es-MX"/>
+        </w:rPr>
+      </w:pPr>
     </w:p>
     <w:p>
       <w:pPr>
@@ -511,70 +574,78 @@
           <w:shd w:val="clear" w:color="auto" w:fill="FFFFFF"/>
           <w:lang w:eastAsia="es-MX"/>
         </w:rPr>
-        <w:t xml:space="preserve"> el Laboratorio de Comportamiento Adaptable de la Facultad de Psicología -</w:t>
-      </w:r>
+        <w:t xml:space="preserve"> el Laboratorio</w:t>
+      </w:r>
+      <w:r>
+        <w:rPr>
+          <w:rFonts w:ascii="Arial" w:eastAsia="Times New Roman" w:hAnsi="Arial" w:cs="Arial"/>
+          <w:color w:val="444444"/>
+          <w:shd w:val="clear" w:color="auto" w:fill="FFFFFF"/>
+          <w:lang w:eastAsia="es-MX"/>
+        </w:rPr>
+        <w:t xml:space="preserve"> 25</w:t>
+      </w:r>
+      <w:r>
+        <w:rPr>
+          <w:rFonts w:ascii="Arial" w:eastAsia="Times New Roman" w:hAnsi="Arial" w:cs="Arial"/>
+          <w:color w:val="444444"/>
+          <w:shd w:val="clear" w:color="auto" w:fill="FFFFFF"/>
+          <w:lang w:eastAsia="es-MX"/>
+        </w:rPr>
+        <w:t xml:space="preserve"> de Comportamiento Adaptable de la Facultad de </w:t>
+      </w:r>
+      <w:r>
+        <w:rPr>
+          <w:rFonts w:ascii="Arial" w:eastAsia="Times New Roman" w:hAnsi="Arial" w:cs="Arial"/>
+          <w:color w:val="444444"/>
+          <w:shd w:val="clear" w:color="auto" w:fill="FFFFFF"/>
+          <w:lang w:eastAsia="es-MX"/>
+        </w:rPr>
+        <w:t>Psicología,</w:t>
+      </w:r>
+      <w:r>
+        <w:rPr>
+          <w:rFonts w:ascii="Arial" w:eastAsia="Times New Roman" w:hAnsi="Arial" w:cs="Arial"/>
+          <w:color w:val="444444"/>
+          <w:shd w:val="clear" w:color="auto" w:fill="FFFFFF"/>
+          <w:lang w:eastAsia="es-MX"/>
+        </w:rPr>
+        <w:t xml:space="preserve"> en</w:t>
+      </w:r>
+      <w:r>
+        <w:rPr>
+          <w:rFonts w:ascii="Arial" w:eastAsia="Times New Roman" w:hAnsi="Arial" w:cs="Arial"/>
+          <w:color w:val="444444"/>
+          <w:shd w:val="clear" w:color="auto" w:fill="FFFFFF"/>
+          <w:lang w:eastAsia="es-MX"/>
+        </w:rPr>
+        <w:t xml:space="preserve"> torno al estudio del comportamiento adaptable, en términos de tres grandes problemas: 1) la capacidad de los organismos de estimar y detectar cambios en las probabilidades ocultas que rigen la ocurrencia de ciertos sucesos biológicamente importantes; 2) el estudio de la consistencia en las elecciones de los participantes (como un reflejo de sus preferencias) y 3) La </w:t>
+      </w:r>
+      <w:proofErr w:type="spellStart"/>
+      <w:r>
+        <w:rPr>
+          <w:rFonts w:ascii="Arial" w:eastAsia="Times New Roman" w:hAnsi="Arial" w:cs="Arial"/>
+          <w:color w:val="444444"/>
+          <w:shd w:val="clear" w:color="auto" w:fill="FFFFFF"/>
+          <w:lang w:eastAsia="es-MX"/>
+        </w:rPr>
+        <w:t>extensividad</w:t>
+      </w:r>
+      <w:proofErr w:type="spellEnd"/>
+      <w:r>
+        <w:rPr>
+          <w:rFonts w:ascii="Arial" w:eastAsia="Times New Roman" w:hAnsi="Arial" w:cs="Arial"/>
+          <w:color w:val="444444"/>
+          <w:shd w:val="clear" w:color="auto" w:fill="FFFFFF"/>
+          <w:lang w:eastAsia="es-MX"/>
+        </w:rPr>
+        <w:t xml:space="preserve"> de la aplicación de los modelos desarrollados para dar cuenta de cierto tipo de tareas de adaptabilidad, a diferentes dominios. </w:t>
+      </w:r>
+    </w:p>
+    <w:p>
       <w:bookmarkStart w:id="0" w:name="_GoBack"/>
       <w:bookmarkEnd w:id="0"/>
-      <w:r>
-        <w:rPr>
-          <w:rFonts w:ascii="Arial" w:eastAsia="Times New Roman" w:hAnsi="Arial" w:cs="Arial"/>
-          <w:color w:val="444444"/>
-          <w:shd w:val="clear" w:color="auto" w:fill="FFFFFF"/>
-          <w:lang w:eastAsia="es-MX"/>
-        </w:rPr>
-        <w:t xml:space="preserve">bajo la guía del Dr. Arturo </w:t>
-      </w:r>
-      <w:proofErr w:type="spellStart"/>
-      <w:r>
-        <w:rPr>
-          <w:rFonts w:ascii="Arial" w:eastAsia="Times New Roman" w:hAnsi="Arial" w:cs="Arial"/>
-          <w:color w:val="444444"/>
-          <w:shd w:val="clear" w:color="auto" w:fill="FFFFFF"/>
-          <w:lang w:eastAsia="es-MX"/>
-        </w:rPr>
-        <w:t>Bouzas</w:t>
-      </w:r>
-      <w:proofErr w:type="spellEnd"/>
-      <w:r>
-        <w:rPr>
-          <w:rFonts w:ascii="Arial" w:eastAsia="Times New Roman" w:hAnsi="Arial" w:cs="Arial"/>
-          <w:color w:val="444444"/>
-          <w:shd w:val="clear" w:color="auto" w:fill="FFFFFF"/>
-          <w:lang w:eastAsia="es-MX"/>
-        </w:rPr>
-        <w:t>- en</w:t>
-      </w:r>
-      <w:r>
-        <w:rPr>
-          <w:rFonts w:ascii="Arial" w:eastAsia="Times New Roman" w:hAnsi="Arial" w:cs="Arial"/>
-          <w:color w:val="444444"/>
-          <w:shd w:val="clear" w:color="auto" w:fill="FFFFFF"/>
-          <w:lang w:eastAsia="es-MX"/>
-        </w:rPr>
-        <w:t xml:space="preserve"> torno al estudio del comportamiento adaptable, en términos de tres grandes problemas: 1) la capacidad de los organismos de estimar y detectar cambios en las probabilidades ocultas que rigen la ocurrencia de ciertos sucesos biológicamente importantes; 2) el estudio de la consistencia en las elecciones de los participantes (como un reflejo de sus preferencias) y 3) La </w:t>
-      </w:r>
-      <w:proofErr w:type="spellStart"/>
-      <w:r>
-        <w:rPr>
-          <w:rFonts w:ascii="Arial" w:eastAsia="Times New Roman" w:hAnsi="Arial" w:cs="Arial"/>
-          <w:color w:val="444444"/>
-          <w:shd w:val="clear" w:color="auto" w:fill="FFFFFF"/>
-          <w:lang w:eastAsia="es-MX"/>
-        </w:rPr>
-        <w:t>extensividad</w:t>
-      </w:r>
-      <w:proofErr w:type="spellEnd"/>
-      <w:r>
-        <w:rPr>
-          <w:rFonts w:ascii="Arial" w:eastAsia="Times New Roman" w:hAnsi="Arial" w:cs="Arial"/>
-          <w:color w:val="444444"/>
-          <w:shd w:val="clear" w:color="auto" w:fill="FFFFFF"/>
-          <w:lang w:eastAsia="es-MX"/>
-        </w:rPr>
-        <w:t xml:space="preserve"> de la aplicación de los modelos desarrollados para dar cuenta de cierto tipo de tareas de adaptabilidad, a diferentes dominios. </w:t>
-      </w:r>
-    </w:p>
-    <w:p/>
+    </w:p>
     <w:sectPr>
       <w:pgSz w:w="12240" w:h="15840"/>
       <w:pgMar w:top="1417" w:right="1701" w:bottom="1417" w:left="1701" w:header="708" w:footer="708" w:gutter="0"/>

</xml_diff>